<commit_message>
fixed css and js copy
</commit_message>
<xml_diff>
--- a/docs/files/home/index.docx
+++ b/docs/files/home/index.docx
@@ -620,7 +620,7 @@
         <w:r>
           <w:drawing>
             <wp:inline>
-              <wp:extent cx="857250" cy="190500"/>
+              <wp:extent cx="933450" cy="190500"/>
               <wp:effectExtent b="0" l="0" r="0" t="0"/>
               <wp:docPr descr="GitHub issues" title="" id="23" name="Picture"/>
               <a:graphic>
@@ -650,7 +650,7 @@
                     <pic:spPr bwMode="auto">
                       <a:xfrm>
                         <a:off x="0" y="0"/>
-                        <a:ext cx="857250" cy="190500"/>
+                        <a:ext cx="933450" cy="190500"/>
                       </a:xfrm>
                       <a:prstGeom prst="rect">
                         <a:avLst/>

</xml_diff>